<commit_message>
20160108 add new data.
</commit_message>
<xml_diff>
--- a/documents/项目记录.docx
+++ b/documents/项目记录.docx
@@ -972,8 +972,6 @@
         </w:rPr>
         <w:t>郭茜</w:t>
       </w:r>
-      <w:bookmarkStart w:id="0" w:name="_GoBack"/>
-      <w:bookmarkEnd w:id="0"/>
       <w:r>
         <w:rPr>
           <w:rFonts w:hint="eastAsia"/>
@@ -1539,6 +1537,8 @@
       <w:r>
         <w:t>7rk5_8k.mp3</w:t>
       </w:r>
+      <w:bookmarkStart w:id="0" w:name="_GoBack"/>
+      <w:bookmarkEnd w:id="0"/>
     </w:p>
     <w:p>
       <w:pPr>
@@ -1834,6 +1834,265 @@
         </w:rPr>
         <w:t>号刺激。</w:t>
       </w:r>
+    </w:p>
+    <w:p>
+      <w:pPr>
+        <w:ind w:left="360"/>
+      </w:pPr>
+    </w:p>
+    <w:p>
+      <w:pPr>
+        <w:ind w:left="360"/>
+      </w:pPr>
+    </w:p>
+    <w:p>
+      <w:pPr>
+        <w:pStyle w:val="a7"/>
+        <w:numPr>
+          <w:ilvl w:val="0"/>
+          <w:numId w:val="1"/>
+        </w:numPr>
+        <w:rPr>
+          <w:b/>
+          <w:sz w:val="28"/>
+        </w:rPr>
+      </w:pPr>
+      <w:r>
+        <w:rPr>
+          <w:b/>
+          <w:sz w:val="28"/>
+        </w:rPr>
+        <w:t>2016</w:t>
+      </w:r>
+      <w:r>
+        <w:rPr>
+          <w:rFonts w:hint="eastAsia"/>
+          <w:b/>
+          <w:sz w:val="28"/>
+        </w:rPr>
+        <w:t>年</w:t>
+      </w:r>
+      <w:r>
+        <w:rPr>
+          <w:rFonts w:hint="eastAsia"/>
+          <w:b/>
+          <w:sz w:val="28"/>
+        </w:rPr>
+        <w:t>1</w:t>
+      </w:r>
+      <w:r>
+        <w:rPr>
+          <w:rFonts w:hint="eastAsia"/>
+          <w:b/>
+          <w:sz w:val="28"/>
+        </w:rPr>
+        <w:t>月</w:t>
+      </w:r>
+      <w:r>
+        <w:rPr>
+          <w:rFonts w:hint="eastAsia"/>
+          <w:b/>
+          <w:sz w:val="28"/>
+        </w:rPr>
+        <w:t>8</w:t>
+      </w:r>
+      <w:r>
+        <w:rPr>
+          <w:rFonts w:hint="eastAsia"/>
+          <w:b/>
+          <w:sz w:val="28"/>
+        </w:rPr>
+        <w:t>日，</w:t>
+      </w:r>
+      <w:r>
+        <w:rPr>
+          <w:b/>
+          <w:sz w:val="28"/>
+        </w:rPr>
+        <w:t>新加入</w:t>
+      </w:r>
+      <w:r>
+        <w:rPr>
+          <w:rFonts w:hint="eastAsia"/>
+          <w:b/>
+          <w:sz w:val="28"/>
+        </w:rPr>
+        <w:t>5</w:t>
+      </w:r>
+      <w:r>
+        <w:rPr>
+          <w:rFonts w:hint="eastAsia"/>
+          <w:b/>
+          <w:sz w:val="28"/>
+        </w:rPr>
+        <w:t>套</w:t>
+      </w:r>
+      <w:r>
+        <w:rPr>
+          <w:b/>
+          <w:sz w:val="28"/>
+        </w:rPr>
+        <w:t>设备。回收</w:t>
+      </w:r>
+      <w:r>
+        <w:rPr>
+          <w:rFonts w:hint="eastAsia"/>
+          <w:b/>
+          <w:sz w:val="28"/>
+        </w:rPr>
+        <w:t>数据</w:t>
+      </w:r>
+      <w:r>
+        <w:rPr>
+          <w:b/>
+          <w:sz w:val="28"/>
+        </w:rPr>
+        <w:t>。</w:t>
+      </w:r>
+    </w:p>
+    <w:p>
+      <w:pPr>
+        <w:ind w:left="360"/>
+      </w:pPr>
+      <w:r>
+        <w:t>DEV001</w:t>
+      </w:r>
+      <w:r>
+        <w:rPr>
+          <w:rFonts w:hint="eastAsia"/>
+        </w:rPr>
+        <w:t>，</w:t>
+      </w:r>
+      <w:r>
+        <w:t>DEV003</w:t>
+      </w:r>
+      <w:r>
+        <w:rPr>
+          <w:rFonts w:hint="eastAsia"/>
+        </w:rPr>
+        <w:t>，</w:t>
+      </w:r>
+      <w:r>
+        <w:t>DEV004</w:t>
+      </w:r>
+      <w:r>
+        <w:rPr>
+          <w:rFonts w:hint="eastAsia"/>
+        </w:rPr>
+        <w:t>损坏回收</w:t>
+      </w:r>
+      <w:r>
+        <w:t>。</w:t>
+      </w:r>
+    </w:p>
+    <w:p>
+      <w:pPr>
+        <w:ind w:left="360"/>
+      </w:pPr>
+      <w:r>
+        <w:t>DEV002</w:t>
+      </w:r>
+      <w:r>
+        <w:tab/>
+      </w:r>
+      <w:r>
+        <w:t xml:space="preserve">DEV007    </w:t>
+      </w:r>
+      <w:r>
+        <w:t xml:space="preserve"> </w:t>
+      </w:r>
+      <w:r>
+        <w:t>DEV008</w:t>
+      </w:r>
+      <w:r>
+        <w:t xml:space="preserve"> </w:t>
+      </w:r>
+      <w:r>
+        <w:t xml:space="preserve">   DEV009   </w:t>
+      </w:r>
+      <w:r>
+        <w:rPr>
+          <w:rFonts w:hint="eastAsia"/>
+        </w:rPr>
+        <w:t>许扬扬</w:t>
+      </w:r>
+    </w:p>
+    <w:p>
+      <w:pPr>
+        <w:ind w:left="360"/>
+      </w:pPr>
+      <w:r>
+        <w:t>DEV005</w:t>
+      </w:r>
+      <w:r>
+        <w:tab/>
+      </w:r>
+      <w:r>
+        <w:t xml:space="preserve">DEV006   </w:t>
+      </w:r>
+      <w:r>
+        <w:rPr>
+          <w:rFonts w:hint="eastAsia"/>
+        </w:rPr>
+        <w:t>赵远桥</w:t>
+      </w:r>
+    </w:p>
+    <w:p>
+      <w:pPr>
+        <w:ind w:firstLine="360"/>
+      </w:pPr>
+      <w:r>
+        <w:rPr>
+          <w:rFonts w:hint="eastAsia"/>
+        </w:rPr>
+        <w:t>任务</w:t>
+      </w:r>
+      <w:r>
+        <w:t>刺激同</w:t>
+      </w:r>
+      <w:r>
+        <w:rPr>
+          <w:rFonts w:hint="eastAsia"/>
+        </w:rPr>
+        <w:t>2015</w:t>
+      </w:r>
+      <w:r>
+        <w:rPr>
+          <w:rFonts w:hint="eastAsia"/>
+        </w:rPr>
+        <w:t>年</w:t>
+      </w:r>
+      <w:r>
+        <w:rPr>
+          <w:rFonts w:hint="eastAsia"/>
+        </w:rPr>
+        <w:t>12</w:t>
+      </w:r>
+      <w:r>
+        <w:rPr>
+          <w:rFonts w:hint="eastAsia"/>
+        </w:rPr>
+        <w:t>月</w:t>
+      </w:r>
+      <w:r>
+        <w:rPr>
+          <w:rFonts w:hint="eastAsia"/>
+        </w:rPr>
+        <w:t>1</w:t>
+      </w:r>
+      <w:r>
+        <w:rPr>
+          <w:rFonts w:hint="eastAsia"/>
+        </w:rPr>
+        <w:t>日。</w:t>
+      </w:r>
+    </w:p>
+    <w:p/>
+    <w:p/>
+    <w:p>
+      <w:pPr>
+        <w:ind w:left="360"/>
+      </w:pPr>
     </w:p>
     <w:sectPr>
       <w:pgSz w:w="12240" w:h="15840"/>
@@ -2244,7 +2503,7 @@
   <w:abstractNum w:abstractNumId="4" w15:restartNumberingAfterBreak="0">
     <w:nsid w:val="4CBF72FD"/>
     <w:multiLevelType w:val="hybridMultilevel"/>
-    <w:tmpl w:val="DF788FBA"/>
+    <w:tmpl w:val="3A286358"/>
     <w:lvl w:ilvl="0" w:tplc="6430F59C">
       <w:start w:val="1"/>
       <w:numFmt w:val="decimal"/>
@@ -2258,7 +2517,7 @@
         <w:sz w:val="28"/>
       </w:rPr>
     </w:lvl>
-    <w:lvl w:ilvl="1" w:tplc="04090019" w:tentative="1">
+    <w:lvl w:ilvl="1" w:tplc="04090019">
       <w:start w:val="1"/>
       <w:numFmt w:val="lowerLetter"/>
       <w:lvlText w:val="%2."/>
@@ -2267,7 +2526,7 @@
         <w:ind w:left="1080" w:hanging="360"/>
       </w:pPr>
     </w:lvl>
-    <w:lvl w:ilvl="2" w:tplc="0409001B" w:tentative="1">
+    <w:lvl w:ilvl="2" w:tplc="0409001B">
       <w:start w:val="1"/>
       <w:numFmt w:val="lowerRoman"/>
       <w:lvlText w:val="%3."/>
@@ -2332,6 +2591,96 @@
     </w:lvl>
   </w:abstractNum>
   <w:abstractNum w:abstractNumId="5" w15:restartNumberingAfterBreak="0">
+    <w:nsid w:val="5DF72657"/>
+    <w:multiLevelType w:val="hybridMultilevel"/>
+    <w:tmpl w:val="72F0DC0E"/>
+    <w:lvl w:ilvl="0" w:tplc="6430F59C">
+      <w:start w:val="1"/>
+      <w:numFmt w:val="decimal"/>
+      <w:lvlText w:val="%1."/>
+      <w:lvlJc w:val="left"/>
+      <w:pPr>
+        <w:ind w:left="360" w:hanging="360"/>
+      </w:pPr>
+      <w:rPr>
+        <w:b/>
+        <w:sz w:val="28"/>
+      </w:rPr>
+    </w:lvl>
+    <w:lvl w:ilvl="1" w:tplc="04090019" w:tentative="1">
+      <w:start w:val="1"/>
+      <w:numFmt w:val="lowerLetter"/>
+      <w:lvlText w:val="%2."/>
+      <w:lvlJc w:val="left"/>
+      <w:pPr>
+        <w:ind w:left="1080" w:hanging="360"/>
+      </w:pPr>
+    </w:lvl>
+    <w:lvl w:ilvl="2" w:tplc="0409001B" w:tentative="1">
+      <w:start w:val="1"/>
+      <w:numFmt w:val="lowerRoman"/>
+      <w:lvlText w:val="%3."/>
+      <w:lvlJc w:val="right"/>
+      <w:pPr>
+        <w:ind w:left="1800" w:hanging="180"/>
+      </w:pPr>
+    </w:lvl>
+    <w:lvl w:ilvl="3" w:tplc="0409000F" w:tentative="1">
+      <w:start w:val="1"/>
+      <w:numFmt w:val="decimal"/>
+      <w:lvlText w:val="%4."/>
+      <w:lvlJc w:val="left"/>
+      <w:pPr>
+        <w:ind w:left="2520" w:hanging="360"/>
+      </w:pPr>
+    </w:lvl>
+    <w:lvl w:ilvl="4" w:tplc="04090019" w:tentative="1">
+      <w:start w:val="1"/>
+      <w:numFmt w:val="lowerLetter"/>
+      <w:lvlText w:val="%5."/>
+      <w:lvlJc w:val="left"/>
+      <w:pPr>
+        <w:ind w:left="3240" w:hanging="360"/>
+      </w:pPr>
+    </w:lvl>
+    <w:lvl w:ilvl="5" w:tplc="0409001B" w:tentative="1">
+      <w:start w:val="1"/>
+      <w:numFmt w:val="lowerRoman"/>
+      <w:lvlText w:val="%6."/>
+      <w:lvlJc w:val="right"/>
+      <w:pPr>
+        <w:ind w:left="3960" w:hanging="180"/>
+      </w:pPr>
+    </w:lvl>
+    <w:lvl w:ilvl="6" w:tplc="0409000F" w:tentative="1">
+      <w:start w:val="1"/>
+      <w:numFmt w:val="decimal"/>
+      <w:lvlText w:val="%7."/>
+      <w:lvlJc w:val="left"/>
+      <w:pPr>
+        <w:ind w:left="4680" w:hanging="360"/>
+      </w:pPr>
+    </w:lvl>
+    <w:lvl w:ilvl="7" w:tplc="04090019" w:tentative="1">
+      <w:start w:val="1"/>
+      <w:numFmt w:val="lowerLetter"/>
+      <w:lvlText w:val="%8."/>
+      <w:lvlJc w:val="left"/>
+      <w:pPr>
+        <w:ind w:left="5400" w:hanging="360"/>
+      </w:pPr>
+    </w:lvl>
+    <w:lvl w:ilvl="8" w:tplc="0409001B" w:tentative="1">
+      <w:start w:val="1"/>
+      <w:numFmt w:val="lowerRoman"/>
+      <w:lvlText w:val="%9."/>
+      <w:lvlJc w:val="right"/>
+      <w:pPr>
+        <w:ind w:left="6120" w:hanging="180"/>
+      </w:pPr>
+    </w:lvl>
+  </w:abstractNum>
+  <w:abstractNum w:abstractNumId="6" w15:restartNumberingAfterBreak="0">
     <w:nsid w:val="66691160"/>
     <w:multiLevelType w:val="hybridMultilevel"/>
     <w:tmpl w:val="8BA4BD58"/>
@@ -2424,7 +2773,7 @@
     <w:abstractNumId w:val="2"/>
   </w:num>
   <w:num w:numId="3">
-    <w:abstractNumId w:val="5"/>
+    <w:abstractNumId w:val="6"/>
   </w:num>
   <w:num w:numId="4">
     <w:abstractNumId w:val="0"/>
@@ -2434,6 +2783,9 @@
   </w:num>
   <w:num w:numId="6">
     <w:abstractNumId w:val="3"/>
+  </w:num>
+  <w:num w:numId="7">
+    <w:abstractNumId w:val="5"/>
   </w:num>
 </w:numbering>
 </file>

</xml_diff>